<commit_message>
Natural Description Overlapping activities algorithm
</commit_message>
<xml_diff>
--- a/DD/Algorithm/DD Matteo.docx
+++ b/DD/Algorithm/DD Matteo.docx
@@ -832,7 +832,52 @@
           <w:lang w:val="en-GB"/>
         </w:rPr>
         <w:tab/>
-        <w:t>3.2. Add new Activity</w:t>
+        <w:t xml:space="preserve">3.2. </w:t>
+      </w:r>
+      <w:r>
+        <w:rPr>
+          <w:rFonts w:ascii="Cambria" w:hAnsi="Cambria" w:cs="Cambria"/>
+          <w:sz w:val="28"/>
+          <w:szCs w:val="28"/>
+          <w:lang w:val="en-GB"/>
+        </w:rPr>
+        <w:t>Overlapping</w:t>
+      </w:r>
+      <w:r>
+        <w:rPr>
+          <w:rFonts w:ascii="Cambria" w:hAnsi="Cambria" w:cs="Cambria"/>
+          <w:sz w:val="28"/>
+          <w:szCs w:val="28"/>
+          <w:lang w:val="en-GB"/>
+        </w:rPr>
+        <w:t xml:space="preserve"> </w:t>
+      </w:r>
+      <w:r>
+        <w:rPr>
+          <w:rFonts w:ascii="Cambria" w:hAnsi="Cambria" w:cs="Cambria"/>
+          <w:sz w:val="28"/>
+          <w:szCs w:val="28"/>
+          <w:lang w:val="en-GB"/>
+        </w:rPr>
+        <w:t xml:space="preserve"> N</w:t>
+      </w:r>
+      <w:r>
+        <w:rPr>
+          <w:rFonts w:ascii="Cambria" w:hAnsi="Cambria" w:cs="Cambria"/>
+          <w:sz w:val="28"/>
+          <w:szCs w:val="28"/>
+          <w:lang w:val="en-GB"/>
+        </w:rPr>
+        <w:t>ew Activity</w:t>
+      </w:r>
+      <w:r>
+        <w:rPr>
+          <w:rFonts w:ascii="Cambria" w:hAnsi="Cambria" w:cs="Cambria"/>
+          <w:sz w:val="28"/>
+          <w:szCs w:val="28"/>
+          <w:lang w:val="en-GB"/>
+        </w:rPr>
+        <w:t xml:space="preserve"> Check</w:t>
       </w:r>
     </w:p>
     <w:p>
@@ -4434,17 +4479,9 @@
           <w:b/>
           <w:sz w:val="32"/>
           <w:szCs w:val="36"/>
-        </w:rPr>
-        <w:t xml:space="preserve"> </w:t>
-      </w:r>
-      <w:r>
-        <w:rPr>
-          <w:rFonts w:ascii="Cambria" w:hAnsi="Cambria" w:cs="Cambria"/>
-          <w:b/>
-          <w:sz w:val="32"/>
-          <w:szCs w:val="36"/>
-        </w:rPr>
-        <w:t xml:space="preserve">  </w:t>
+          <w:lang w:val="en-GB"/>
+        </w:rPr>
+        <w:t xml:space="preserve">   </w:t>
       </w:r>
       <w:proofErr w:type="spellStart"/>
       <w:r>
@@ -4511,7 +4548,27 @@
           <w:szCs w:val="36"/>
           <w:lang w:val="en-GB"/>
         </w:rPr>
-        <w:t>Add New Activity</w:t>
+        <w:t>Overlapping</w:t>
+      </w:r>
+      <w:r>
+        <w:rPr>
+          <w:rFonts w:ascii="Cambria" w:hAnsi="Cambria" w:cs="Cambria"/>
+          <w:b/>
+          <w:sz w:val="36"/>
+          <w:szCs w:val="36"/>
+          <w:lang w:val="en-GB"/>
+        </w:rPr>
+        <w:t xml:space="preserve"> New Activity</w:t>
+      </w:r>
+      <w:r>
+        <w:rPr>
+          <w:rFonts w:ascii="Cambria" w:hAnsi="Cambria" w:cs="Cambria"/>
+          <w:b/>
+          <w:sz w:val="36"/>
+          <w:szCs w:val="36"/>
+          <w:lang w:val="en-GB"/>
+        </w:rPr>
+        <w:t xml:space="preserve"> Check</w:t>
       </w:r>
     </w:p>
     <w:p>
@@ -4565,6 +4622,546 @@
     <w:p>
       <w:pPr>
         <w:pStyle w:val="Paragrafoelenco"/>
+        <w:autoSpaceDE w:val="0"/>
+        <w:autoSpaceDN w:val="0"/>
+        <w:adjustRightInd w:val="0"/>
+        <w:spacing w:after="0"/>
+        <w:ind w:left="2136"/>
+        <w:rPr>
+          <w:rFonts w:ascii="Cambria" w:hAnsi="Cambria" w:cs="Cambria"/>
+          <w:sz w:val="26"/>
+          <w:szCs w:val="26"/>
+          <w:lang w:val="en-GB"/>
+        </w:rPr>
+      </w:pPr>
+      <w:r>
+        <w:rPr>
+          <w:rFonts w:ascii="Cambria" w:hAnsi="Cambria" w:cs="Cambria"/>
+          <w:sz w:val="26"/>
+          <w:szCs w:val="26"/>
+          <w:lang w:val="en-GB"/>
+        </w:rPr>
+        <w:t>The problem is: given a user and an activity, the algorithm has to check if the activi</w:t>
+      </w:r>
+      <w:r>
+        <w:rPr>
+          <w:rFonts w:ascii="Cambria" w:hAnsi="Cambria" w:cs="Cambria"/>
+          <w:sz w:val="26"/>
+          <w:szCs w:val="26"/>
+          <w:lang w:val="en-GB"/>
+        </w:rPr>
+        <w:t>ty can be added to the calendar.</w:t>
+      </w:r>
+    </w:p>
+    <w:p>
+      <w:pPr>
+        <w:pStyle w:val="Paragrafoelenco"/>
+        <w:autoSpaceDE w:val="0"/>
+        <w:autoSpaceDN w:val="0"/>
+        <w:adjustRightInd w:val="0"/>
+        <w:spacing w:after="0"/>
+        <w:ind w:left="2136"/>
+        <w:rPr>
+          <w:rFonts w:ascii="Cambria" w:hAnsi="Cambria" w:cs="Cambria"/>
+          <w:sz w:val="26"/>
+          <w:szCs w:val="26"/>
+          <w:lang w:val="en-GB"/>
+        </w:rPr>
+      </w:pPr>
+      <w:r>
+        <w:rPr>
+          <w:rFonts w:ascii="Cambria" w:hAnsi="Cambria" w:cs="Cambria"/>
+          <w:sz w:val="26"/>
+          <w:szCs w:val="26"/>
+          <w:lang w:val="en-GB"/>
+        </w:rPr>
+        <w:t>A first check has to be done on the activity:</w:t>
+      </w:r>
+    </w:p>
+    <w:p>
+      <w:pPr>
+        <w:pStyle w:val="Paragrafoelenco"/>
+        <w:numPr>
+          <w:ilvl w:val="2"/>
+          <w:numId w:val="11"/>
+        </w:numPr>
+        <w:autoSpaceDE w:val="0"/>
+        <w:autoSpaceDN w:val="0"/>
+        <w:adjustRightInd w:val="0"/>
+        <w:spacing w:after="0"/>
+        <w:rPr>
+          <w:rFonts w:ascii="Cambria" w:hAnsi="Cambria" w:cs="Cambria"/>
+          <w:sz w:val="26"/>
+          <w:szCs w:val="26"/>
+          <w:lang w:val="en-GB"/>
+        </w:rPr>
+      </w:pPr>
+      <w:r>
+        <w:rPr>
+          <w:rFonts w:ascii="Cambria" w:hAnsi="Cambria" w:cs="Cambria"/>
+          <w:sz w:val="26"/>
+          <w:szCs w:val="26"/>
+          <w:lang w:val="en-GB"/>
+        </w:rPr>
+        <w:t xml:space="preserve">If the activity </w:t>
+      </w:r>
+      <w:r>
+        <w:rPr>
+          <w:rFonts w:ascii="Cambria" w:hAnsi="Cambria" w:cs="Cambria"/>
+          <w:sz w:val="26"/>
+          <w:szCs w:val="26"/>
+          <w:lang w:val="en-GB"/>
+        </w:rPr>
+        <w:t xml:space="preserve">to be added </w:t>
+      </w:r>
+      <w:r>
+        <w:rPr>
+          <w:rFonts w:ascii="Cambria" w:hAnsi="Cambria" w:cs="Cambria"/>
+          <w:sz w:val="26"/>
+          <w:szCs w:val="26"/>
+          <w:lang w:val="en-GB"/>
+        </w:rPr>
+        <w:t>is a fixed activity</w:t>
+      </w:r>
+      <w:r>
+        <w:rPr>
+          <w:rFonts w:ascii="Cambria" w:hAnsi="Cambria" w:cs="Cambria"/>
+          <w:sz w:val="26"/>
+          <w:szCs w:val="26"/>
+          <w:lang w:val="en-GB"/>
+        </w:rPr>
+        <w:t>, then:</w:t>
+      </w:r>
+    </w:p>
+    <w:p>
+      <w:pPr>
+        <w:pStyle w:val="Paragrafoelenco"/>
+        <w:numPr>
+          <w:ilvl w:val="3"/>
+          <w:numId w:val="11"/>
+        </w:numPr>
+        <w:autoSpaceDE w:val="0"/>
+        <w:autoSpaceDN w:val="0"/>
+        <w:adjustRightInd w:val="0"/>
+        <w:spacing w:after="0"/>
+        <w:rPr>
+          <w:rFonts w:ascii="Cambria" w:hAnsi="Cambria" w:cs="Cambria"/>
+          <w:sz w:val="26"/>
+          <w:szCs w:val="26"/>
+          <w:lang w:val="en-GB"/>
+        </w:rPr>
+      </w:pPr>
+      <w:r>
+        <w:rPr>
+          <w:rFonts w:ascii="Cambria" w:hAnsi="Cambria" w:cs="Cambria"/>
+          <w:sz w:val="26"/>
+          <w:szCs w:val="26"/>
+          <w:lang w:val="en-GB"/>
+        </w:rPr>
+        <w:t xml:space="preserve">For each </w:t>
+      </w:r>
+      <w:r>
+        <w:rPr>
+          <w:rFonts w:ascii="Cambria" w:hAnsi="Cambria" w:cs="Cambria"/>
+          <w:b/>
+          <w:sz w:val="26"/>
+          <w:szCs w:val="26"/>
+          <w:lang w:val="en-GB"/>
+        </w:rPr>
+        <w:t>fixed</w:t>
+      </w:r>
+      <w:r>
+        <w:rPr>
+          <w:rFonts w:ascii="Cambria" w:hAnsi="Cambria" w:cs="Cambria"/>
+          <w:sz w:val="26"/>
+          <w:szCs w:val="26"/>
+          <w:lang w:val="en-GB"/>
+        </w:rPr>
+        <w:t xml:space="preserve"> activity Act already present in the user’s calendar, if Act  has either one or both starting and ending moment strictly included in the time span defined by the starting and ending moment of activity to be added, return </w:t>
+      </w:r>
+      <w:r>
+        <w:rPr>
+          <w:rFonts w:ascii="Cambria" w:hAnsi="Cambria" w:cs="Cambria"/>
+          <w:b/>
+          <w:sz w:val="26"/>
+          <w:szCs w:val="26"/>
+          <w:lang w:val="en-GB"/>
+        </w:rPr>
+        <w:t>false</w:t>
+      </w:r>
+      <w:r>
+        <w:rPr>
+          <w:rFonts w:ascii="Cambria" w:hAnsi="Cambria" w:cs="Cambria"/>
+          <w:sz w:val="26"/>
+          <w:szCs w:val="26"/>
+          <w:lang w:val="en-GB"/>
+        </w:rPr>
+        <w:t>.</w:t>
+      </w:r>
+    </w:p>
+    <w:p>
+      <w:pPr>
+        <w:pStyle w:val="Paragrafoelenco"/>
+        <w:autoSpaceDE w:val="0"/>
+        <w:autoSpaceDN w:val="0"/>
+        <w:adjustRightInd w:val="0"/>
+        <w:spacing w:after="0"/>
+        <w:ind w:left="3588"/>
+        <w:rPr>
+          <w:rFonts w:ascii="Cambria" w:hAnsi="Cambria" w:cs="Cambria"/>
+          <w:sz w:val="26"/>
+          <w:szCs w:val="26"/>
+          <w:lang w:val="en-GB"/>
+        </w:rPr>
+      </w:pPr>
+      <w:r>
+        <w:rPr>
+          <w:rFonts w:ascii="Cambria" w:hAnsi="Cambria" w:cs="Cambria"/>
+          <w:sz w:val="26"/>
+          <w:szCs w:val="26"/>
+          <w:lang w:val="en-GB"/>
+        </w:rPr>
+        <w:t>This guarantees that there’s no overlapping</w:t>
+      </w:r>
+      <w:r>
+        <w:rPr>
+          <w:rFonts w:ascii="Cambria" w:hAnsi="Cambria" w:cs="Cambria"/>
+          <w:sz w:val="26"/>
+          <w:szCs w:val="26"/>
+          <w:lang w:val="en-GB"/>
+        </w:rPr>
+        <w:t xml:space="preserve"> with fixed activities;</w:t>
+      </w:r>
+    </w:p>
+    <w:p>
+      <w:pPr>
+        <w:pStyle w:val="Paragrafoelenco"/>
+        <w:numPr>
+          <w:ilvl w:val="3"/>
+          <w:numId w:val="11"/>
+        </w:numPr>
+        <w:autoSpaceDE w:val="0"/>
+        <w:autoSpaceDN w:val="0"/>
+        <w:adjustRightInd w:val="0"/>
+        <w:spacing w:after="0"/>
+        <w:rPr>
+          <w:rFonts w:ascii="Cambria" w:hAnsi="Cambria" w:cs="Cambria"/>
+          <w:sz w:val="26"/>
+          <w:szCs w:val="26"/>
+          <w:lang w:val="en-GB"/>
+        </w:rPr>
+      </w:pPr>
+      <w:r>
+        <w:rPr>
+          <w:rFonts w:ascii="Cambria" w:hAnsi="Cambria" w:cs="Cambria"/>
+          <w:sz w:val="26"/>
+          <w:szCs w:val="26"/>
+          <w:lang w:val="en-GB"/>
+        </w:rPr>
+        <w:t>If the algorithm got to this point, it means that the activity to be added does not overlap with other fixed activities.</w:t>
+      </w:r>
+    </w:p>
+    <w:p>
+      <w:pPr>
+        <w:pStyle w:val="Paragrafoelenco"/>
+        <w:autoSpaceDE w:val="0"/>
+        <w:autoSpaceDN w:val="0"/>
+        <w:adjustRightInd w:val="0"/>
+        <w:spacing w:after="0"/>
+        <w:ind w:left="3588"/>
+        <w:rPr>
+          <w:rFonts w:ascii="Cambria" w:hAnsi="Cambria" w:cs="Cambria"/>
+          <w:sz w:val="26"/>
+          <w:szCs w:val="26"/>
+          <w:lang w:val="en-GB"/>
+        </w:rPr>
+      </w:pPr>
+      <w:r>
+        <w:rPr>
+          <w:rFonts w:ascii="Cambria" w:hAnsi="Cambria" w:cs="Cambria"/>
+          <w:sz w:val="26"/>
+          <w:szCs w:val="26"/>
+          <w:lang w:val="en-GB"/>
+        </w:rPr>
+        <w:t xml:space="preserve">Calling now </w:t>
+      </w:r>
+      <w:proofErr w:type="spellStart"/>
+      <w:r>
+        <w:rPr>
+          <w:rFonts w:ascii="Cambria" w:hAnsi="Cambria" w:cs="Cambria"/>
+          <w:sz w:val="26"/>
+          <w:szCs w:val="26"/>
+          <w:lang w:val="en-GB"/>
+        </w:rPr>
+        <w:t>BreakSet</w:t>
+      </w:r>
+      <w:proofErr w:type="spellEnd"/>
+      <w:r>
+        <w:rPr>
+          <w:rFonts w:ascii="Cambria" w:hAnsi="Cambria" w:cs="Cambria"/>
+          <w:sz w:val="26"/>
+          <w:szCs w:val="26"/>
+          <w:lang w:val="en-GB"/>
+        </w:rPr>
+        <w:t xml:space="preserve"> the</w:t>
+      </w:r>
+      <w:r>
+        <w:rPr>
+          <w:rFonts w:ascii="Cambria" w:hAnsi="Cambria" w:cs="Cambria"/>
+          <w:sz w:val="26"/>
+          <w:szCs w:val="26"/>
+          <w:lang w:val="en-GB"/>
+        </w:rPr>
+        <w:t xml:space="preserve"> flexible activities set </w:t>
+      </w:r>
+      <w:r>
+        <w:rPr>
+          <w:rFonts w:ascii="Cambria" w:hAnsi="Cambria" w:cs="Cambria"/>
+          <w:sz w:val="26"/>
+          <w:szCs w:val="26"/>
+          <w:lang w:val="en-GB"/>
+        </w:rPr>
+        <w:t xml:space="preserve">of the flexible activities which starting moment or ending moment is strictly included </w:t>
+      </w:r>
+      <w:r>
+        <w:rPr>
+          <w:rFonts w:ascii="Cambria" w:hAnsi="Cambria" w:cs="Cambria"/>
+          <w:sz w:val="26"/>
+          <w:szCs w:val="26"/>
+          <w:lang w:val="en-GB"/>
+        </w:rPr>
+        <w:t>in the time span defined by the starting and ending moment of activity to be added</w:t>
+      </w:r>
+      <w:r>
+        <w:rPr>
+          <w:rFonts w:ascii="Cambria" w:hAnsi="Cambria" w:cs="Cambria"/>
+          <w:sz w:val="26"/>
+          <w:szCs w:val="26"/>
+          <w:lang w:val="en-GB"/>
+        </w:rPr>
+        <w:t xml:space="preserve">. </w:t>
+      </w:r>
+      <w:r>
+        <w:rPr>
+          <w:rFonts w:ascii="Cambria" w:hAnsi="Cambria" w:cs="Cambria"/>
+          <w:sz w:val="26"/>
+          <w:szCs w:val="26"/>
+          <w:lang w:val="en-GB"/>
+        </w:rPr>
+        <w:t>Considering now a calendar that contains also the activity to be added, i</w:t>
+      </w:r>
+      <w:r>
+        <w:rPr>
+          <w:rFonts w:ascii="Cambria" w:hAnsi="Cambria" w:cs="Cambria"/>
+          <w:sz w:val="26"/>
+          <w:szCs w:val="26"/>
+          <w:lang w:val="en-GB"/>
+        </w:rPr>
+        <w:t xml:space="preserve">f at least one of the flexible activities in </w:t>
+      </w:r>
+      <w:proofErr w:type="spellStart"/>
+      <w:r>
+        <w:rPr>
+          <w:rFonts w:ascii="Cambria" w:hAnsi="Cambria" w:cs="Cambria"/>
+          <w:sz w:val="26"/>
+          <w:szCs w:val="26"/>
+          <w:lang w:val="en-GB"/>
+        </w:rPr>
+        <w:t>BreakSet</w:t>
+      </w:r>
+      <w:proofErr w:type="spellEnd"/>
+      <w:r>
+        <w:rPr>
+          <w:rFonts w:ascii="Cambria" w:hAnsi="Cambria" w:cs="Cambria"/>
+          <w:sz w:val="26"/>
+          <w:szCs w:val="26"/>
+          <w:lang w:val="en-GB"/>
+        </w:rPr>
+        <w:t xml:space="preserve"> doesn’</w:t>
+      </w:r>
+      <w:r>
+        <w:rPr>
+          <w:rFonts w:ascii="Cambria" w:hAnsi="Cambria" w:cs="Cambria"/>
+          <w:sz w:val="26"/>
+          <w:szCs w:val="26"/>
+          <w:lang w:val="en-GB"/>
+        </w:rPr>
+        <w:t xml:space="preserve">t have </w:t>
+      </w:r>
+      <w:proofErr w:type="spellStart"/>
+      <w:r>
+        <w:rPr>
+          <w:rFonts w:ascii="Cambria" w:hAnsi="Cambria" w:cs="Cambria"/>
+          <w:sz w:val="26"/>
+          <w:szCs w:val="26"/>
+          <w:lang w:val="en-GB"/>
+        </w:rPr>
+        <w:t>anymore</w:t>
+      </w:r>
+      <w:proofErr w:type="spellEnd"/>
+      <w:r>
+        <w:rPr>
+          <w:rFonts w:ascii="Cambria" w:hAnsi="Cambria" w:cs="Cambria"/>
+          <w:sz w:val="26"/>
+          <w:szCs w:val="26"/>
+          <w:lang w:val="en-GB"/>
+        </w:rPr>
+        <w:t xml:space="preserve"> a possible “placement” for the effective activity duration in the range defined by the starting and ending moment, return </w:t>
+      </w:r>
+      <w:r>
+        <w:rPr>
+          <w:rFonts w:ascii="Cambria" w:hAnsi="Cambria" w:cs="Cambria"/>
+          <w:b/>
+          <w:sz w:val="26"/>
+          <w:szCs w:val="26"/>
+          <w:lang w:val="en-GB"/>
+        </w:rPr>
+        <w:t>false</w:t>
+      </w:r>
+      <w:r>
+        <w:rPr>
+          <w:rFonts w:ascii="Cambria" w:hAnsi="Cambria" w:cs="Cambria"/>
+          <w:sz w:val="26"/>
+          <w:szCs w:val="26"/>
+          <w:lang w:val="en-GB"/>
+        </w:rPr>
+        <w:t>;</w:t>
+      </w:r>
+    </w:p>
+    <w:p>
+      <w:pPr>
+        <w:pStyle w:val="Paragrafoelenco"/>
+        <w:numPr>
+          <w:ilvl w:val="3"/>
+          <w:numId w:val="11"/>
+        </w:numPr>
+        <w:autoSpaceDE w:val="0"/>
+        <w:autoSpaceDN w:val="0"/>
+        <w:adjustRightInd w:val="0"/>
+        <w:spacing w:after="0"/>
+        <w:rPr>
+          <w:rFonts w:ascii="Cambria" w:hAnsi="Cambria" w:cs="Cambria"/>
+          <w:sz w:val="26"/>
+          <w:szCs w:val="26"/>
+          <w:lang w:val="en-GB"/>
+        </w:rPr>
+      </w:pPr>
+      <w:r>
+        <w:rPr>
+          <w:rFonts w:ascii="Cambria" w:hAnsi="Cambria" w:cs="Cambria"/>
+          <w:sz w:val="26"/>
+          <w:szCs w:val="26"/>
+          <w:lang w:val="en-GB"/>
+        </w:rPr>
+        <w:t xml:space="preserve">Return </w:t>
+      </w:r>
+      <w:r>
+        <w:rPr>
+          <w:rFonts w:ascii="Cambria" w:hAnsi="Cambria" w:cs="Cambria"/>
+          <w:b/>
+          <w:sz w:val="26"/>
+          <w:szCs w:val="26"/>
+          <w:lang w:val="en-GB"/>
+        </w:rPr>
+        <w:t>true</w:t>
+      </w:r>
+      <w:r>
+        <w:rPr>
+          <w:rFonts w:ascii="Cambria" w:hAnsi="Cambria" w:cs="Cambria"/>
+          <w:sz w:val="26"/>
+          <w:szCs w:val="26"/>
+          <w:lang w:val="en-GB"/>
+        </w:rPr>
+        <w:t xml:space="preserve"> if false has not been returned in the previous checks;</w:t>
+      </w:r>
+    </w:p>
+    <w:p>
+      <w:pPr>
+        <w:pStyle w:val="Paragrafoelenco"/>
+        <w:numPr>
+          <w:ilvl w:val="2"/>
+          <w:numId w:val="11"/>
+        </w:numPr>
+        <w:autoSpaceDE w:val="0"/>
+        <w:autoSpaceDN w:val="0"/>
+        <w:adjustRightInd w:val="0"/>
+        <w:spacing w:after="0"/>
+        <w:rPr>
+          <w:rFonts w:ascii="Cambria" w:hAnsi="Cambria" w:cs="Cambria"/>
+          <w:sz w:val="26"/>
+          <w:szCs w:val="26"/>
+          <w:lang w:val="en-GB"/>
+        </w:rPr>
+      </w:pPr>
+      <w:r>
+        <w:rPr>
+          <w:rFonts w:ascii="Cambria" w:hAnsi="Cambria" w:cs="Cambria"/>
+          <w:sz w:val="26"/>
+          <w:szCs w:val="26"/>
+          <w:lang w:val="en-GB"/>
+        </w:rPr>
+        <w:t xml:space="preserve">Otherwise, it means that the activity to be added is a flexible activity. In this case, if there is </w:t>
+      </w:r>
+      <w:r>
+        <w:rPr>
+          <w:rFonts w:ascii="Cambria" w:hAnsi="Cambria" w:cs="Cambria"/>
+          <w:sz w:val="26"/>
+          <w:szCs w:val="26"/>
+          <w:lang w:val="en-GB"/>
+        </w:rPr>
+        <w:t>a possible “placement” for the effective activity duration in the range defined by the starting and ending moment,</w:t>
+      </w:r>
+      <w:r>
+        <w:rPr>
+          <w:rFonts w:ascii="Cambria" w:hAnsi="Cambria" w:cs="Cambria"/>
+          <w:sz w:val="26"/>
+          <w:szCs w:val="26"/>
+          <w:lang w:val="en-GB"/>
+        </w:rPr>
+        <w:t xml:space="preserve"> return </w:t>
+      </w:r>
+      <w:r>
+        <w:rPr>
+          <w:rFonts w:ascii="Cambria" w:hAnsi="Cambria" w:cs="Cambria"/>
+          <w:b/>
+          <w:sz w:val="26"/>
+          <w:szCs w:val="26"/>
+          <w:lang w:val="en-GB"/>
+        </w:rPr>
+        <w:t>true</w:t>
+      </w:r>
+      <w:r>
+        <w:rPr>
+          <w:rFonts w:ascii="Cambria" w:hAnsi="Cambria" w:cs="Cambria"/>
+          <w:sz w:val="26"/>
+          <w:szCs w:val="26"/>
+          <w:lang w:val="en-GB"/>
+        </w:rPr>
+        <w:t xml:space="preserve">. Otherwise, return </w:t>
+      </w:r>
+      <w:r>
+        <w:rPr>
+          <w:rFonts w:ascii="Cambria" w:hAnsi="Cambria" w:cs="Cambria"/>
+          <w:b/>
+          <w:sz w:val="26"/>
+          <w:szCs w:val="26"/>
+          <w:lang w:val="en-GB"/>
+        </w:rPr>
+        <w:t>false</w:t>
+      </w:r>
+      <w:r>
+        <w:rPr>
+          <w:rFonts w:ascii="Cambria" w:hAnsi="Cambria" w:cs="Cambria"/>
+          <w:sz w:val="26"/>
+          <w:szCs w:val="26"/>
+          <w:lang w:val="en-GB"/>
+        </w:rPr>
+        <w:t>.</w:t>
+      </w:r>
+    </w:p>
+    <w:p>
+      <w:pPr>
+        <w:pStyle w:val="Paragrafoelenco"/>
         <w:numPr>
           <w:ilvl w:val="2"/>
           <w:numId w:val="13"/>
@@ -4654,6 +5251,8 @@
           <w:lang w:val="en-GB"/>
         </w:rPr>
       </w:pPr>
+      <w:bookmarkStart w:id="1" w:name="_GoBack"/>
+      <w:bookmarkEnd w:id="1"/>
       <w:r>
         <w:rPr>
           <w:lang w:val="en-GB"/>
@@ -5052,7 +5651,7 @@
                 <w:sz w:val="26"/>
                 <w:szCs w:val="26"/>
               </w:rPr>
-              <w:t>1,5</w:t>
+              <w:t>3</w:t>
             </w:r>
           </w:p>
         </w:tc>
@@ -5092,8 +5691,6 @@
             </w:pPr>
           </w:p>
         </w:tc>
-        <w:bookmarkStart w:id="1" w:name="_GoBack"/>
-        <w:bookmarkEnd w:id="1"/>
       </w:tr>
       <w:tr>
         <w:tc>
@@ -7080,7 +7677,7 @@
           <w:rPr>
             <w:noProof/>
           </w:rPr>
-          <w:t>6</w:t>
+          <w:t>8</w:t>
         </w:r>
         <w:r>
           <w:fldChar w:fldCharType="end"/>
@@ -7668,7 +8265,7 @@
   <w:abstractNum w:abstractNumId="5">
     <w:nsid w:val="1E5841BC"/>
     <w:multiLevelType w:val="hybridMultilevel"/>
-    <w:tmpl w:val="E46C92EE"/>
+    <w:tmpl w:val="0B007610"/>
     <w:lvl w:ilvl="0" w:tplc="08090001">
       <w:start w:val="1"/>
       <w:numFmt w:val="bullet"/>
@@ -7705,7 +8302,7 @@
         <w:rFonts w:ascii="Wingdings" w:hAnsi="Wingdings" w:hint="default"/>
       </w:rPr>
     </w:lvl>
-    <w:lvl w:ilvl="3" w:tplc="08090001" w:tentative="1">
+    <w:lvl w:ilvl="3" w:tplc="08090001">
       <w:start w:val="1"/>
       <w:numFmt w:val="bullet"/>
       <w:lvlText w:val=""/>
@@ -7717,7 +8314,7 @@
         <w:rFonts w:ascii="Symbol" w:hAnsi="Symbol" w:hint="default"/>
       </w:rPr>
     </w:lvl>
-    <w:lvl w:ilvl="4" w:tplc="08090003" w:tentative="1">
+    <w:lvl w:ilvl="4" w:tplc="08090003">
       <w:start w:val="1"/>
       <w:numFmt w:val="bullet"/>
       <w:lvlText w:val="o"/>

</xml_diff>